<commit_message>
Updated guide to Genome Assembly and Alignment
</commit_message>
<xml_diff>
--- a/Kong_RNASeq/RNASeq Guide.docx
+++ b/Kong_RNASeq/RNASeq Guide.docx
@@ -502,7 +502,19 @@
         <w:rPr>
           <w:rFonts w:ascii="Arial" w:hAnsi="Arial" w:cs="Arial"/>
         </w:rPr>
-        <w:t xml:space="preserve"> and </w:t>
+        <w:t xml:space="preserve"> </w:t>
+      </w:r>
+      <w:r>
+        <w:rPr>
+          <w:rFonts w:ascii="Arial" w:hAnsi="Arial" w:cs="Arial"/>
+        </w:rPr>
+        <w:t xml:space="preserve">(link is above </w:t>
+      </w:r>
+      <w:r>
+        <w:rPr>
+          <w:rFonts w:ascii="Arial" w:hAnsi="Arial" w:cs="Arial"/>
+        </w:rPr>
+        <w:t xml:space="preserve">and </w:t>
       </w:r>
       <w:r>
         <w:rPr>
@@ -556,14 +568,53 @@
         <w:rPr>
           <w:rFonts w:ascii="Arial" w:hAnsi="Arial" w:cs="Arial"/>
         </w:rPr>
-        <w:t>Create a directory file and move your reference genome files and your</w:t>
-      </w:r>
-      <w:r>
-        <w:rPr>
-          <w:rFonts w:ascii="Arial" w:hAnsi="Arial" w:cs="Arial"/>
-        </w:rPr>
-        <w:t xml:space="preserve"> trimmed and QC tested sequences to new directories on the server</w:t>
-      </w:r>
+        <w:lastRenderedPageBreak/>
+        <w:t>Create a directory file and move your reference genome file</w:t>
+      </w:r>
+      <w:r>
+        <w:rPr>
+          <w:rFonts w:ascii="Arial" w:hAnsi="Arial" w:cs="Arial"/>
+        </w:rPr>
+        <w:t>, your gene annotation file</w:t>
+      </w:r>
+      <w:r>
+        <w:rPr>
+          <w:rFonts w:ascii="Arial" w:hAnsi="Arial" w:cs="Arial"/>
+        </w:rPr>
+        <w:t xml:space="preserve"> and your</w:t>
+      </w:r>
+      <w:r>
+        <w:rPr>
+          <w:rFonts w:ascii="Arial" w:hAnsi="Arial" w:cs="Arial"/>
+        </w:rPr>
+        <w:t xml:space="preserve"> trimmed and QC tested sequences to new </w:t>
+      </w:r>
+      <w:r>
+        <w:rPr>
+          <w:rFonts w:ascii="Arial" w:hAnsi="Arial" w:cs="Arial"/>
+        </w:rPr>
+        <w:t xml:space="preserve">and separate </w:t>
+      </w:r>
+      <w:r>
+        <w:rPr>
+          <w:rFonts w:ascii="Arial" w:hAnsi="Arial" w:cs="Arial"/>
+        </w:rPr>
+        <w:t>directories on the server</w:t>
+      </w:r>
+      <w:r>
+        <w:rPr>
+          <w:rFonts w:ascii="Arial" w:hAnsi="Arial" w:cs="Arial"/>
+        </w:rPr>
+        <w:t>.</w:t>
+      </w:r>
+    </w:p>
+    <w:p>
+      <w:pPr>
+        <w:pStyle w:val="ListParagraph"/>
+        <w:rPr>
+          <w:rFonts w:ascii="Arial" w:hAnsi="Arial" w:cs="Arial"/>
+        </w:rPr>
+      </w:pPr>
     </w:p>
     <w:p>
       <w:pPr>
@@ -607,16 +658,282 @@
           <w:rFonts w:ascii="Arial" w:hAnsi="Arial" w:cs="Arial"/>
         </w:rPr>
       </w:pPr>
-      <w:r>
-        <w:rPr>
-          <w:rFonts w:ascii="Arial" w:hAnsi="Arial" w:cs="Arial"/>
-        </w:rPr>
-        <w:lastRenderedPageBreak/>
+    </w:p>
+    <w:p>
+      <w:pPr>
+        <w:pStyle w:val="ListParagraph"/>
+        <w:rPr>
+          <w:rFonts w:ascii="Arial" w:hAnsi="Arial" w:cs="Arial"/>
+        </w:rPr>
+      </w:pPr>
+      <w:r>
+        <w:rPr>
+          <w:rFonts w:ascii="Arial" w:hAnsi="Arial" w:cs="Arial"/>
+        </w:rPr>
+        <w:t>STEP 1 is generating the genome reference assembly with annotations:</w:t>
+      </w:r>
+    </w:p>
+    <w:p>
+      <w:pPr>
+        <w:pStyle w:val="ListParagraph"/>
+        <w:rPr>
+          <w:rFonts w:ascii="Arial" w:hAnsi="Arial" w:cs="Arial"/>
+        </w:rPr>
+      </w:pPr>
+    </w:p>
+    <w:p>
+      <w:pPr>
+        <w:pStyle w:val="ListParagraph"/>
+        <w:rPr>
+          <w:rFonts w:ascii="Arial" w:hAnsi="Arial" w:cs="Arial"/>
+        </w:rPr>
+      </w:pPr>
+      <w:r>
+        <w:rPr>
+          <w:rFonts w:ascii="Arial" w:hAnsi="Arial" w:cs="Arial"/>
+        </w:rPr>
+        <w:t xml:space="preserve">Open a SLURM session: </w:t>
+      </w:r>
+      <w:r>
+        <w:rPr>
+          <w:rFonts w:ascii="Arial" w:hAnsi="Arial" w:cs="Arial"/>
+        </w:rPr>
+        <w:t xml:space="preserve">In order for these giant files to be processed we have to use the UCI supercomputer and we have to get our job into the queue to use the processing power. This requires us to tell the supercomputer what we need. </w:t>
+      </w:r>
+    </w:p>
+    <w:p>
+      <w:pPr>
+        <w:pStyle w:val="ListParagraph"/>
+        <w:rPr>
+          <w:rFonts w:ascii="Arial" w:hAnsi="Arial" w:cs="Arial"/>
+        </w:rPr>
+      </w:pPr>
+    </w:p>
+    <w:p>
+      <w:pPr>
+        <w:pStyle w:val="ListParagraph"/>
+        <w:rPr>
+          <w:rFonts w:ascii="Arial" w:hAnsi="Arial" w:cs="Arial"/>
+        </w:rPr>
+      </w:pPr>
+      <w:r>
+        <w:rPr>
+          <w:rFonts w:ascii="Arial" w:hAnsi="Arial" w:cs="Arial"/>
+        </w:rPr>
+        <w:t xml:space="preserve">Code for the SLURM is found here: </w:t>
+      </w:r>
+      <w:hyperlink r:id="rId16" w:history="1">
+        <w:r>
+          <w:rPr>
+            <w:rStyle w:val="Hyperlink"/>
+            <w:rFonts w:ascii="Arial" w:hAnsi="Arial" w:cs="Arial"/>
+          </w:rPr>
+          <w:t>SLURM</w:t>
+        </w:r>
+      </w:hyperlink>
+    </w:p>
+    <w:p>
+      <w:pPr>
+        <w:pStyle w:val="ListParagraph"/>
+        <w:rPr>
+          <w:rFonts w:ascii="Arial" w:hAnsi="Arial" w:cs="Arial"/>
+        </w:rPr>
+      </w:pPr>
+      <w:r>
+        <w:rPr>
+          <w:rFonts w:ascii="Arial" w:hAnsi="Arial" w:cs="Arial"/>
+        </w:rPr>
+        <w:t>Save this file to your directory with the mycode.sh file extension</w:t>
+      </w:r>
+    </w:p>
+    <w:p>
+      <w:pPr>
+        <w:pStyle w:val="ListParagraph"/>
+        <w:rPr>
+          <w:rFonts w:ascii="Arial" w:hAnsi="Arial" w:cs="Arial"/>
+        </w:rPr>
+      </w:pPr>
+      <w:r>
+        <w:rPr>
+          <w:rFonts w:ascii="Arial" w:hAnsi="Arial" w:cs="Arial"/>
+        </w:rPr>
+        <w:t>Run command:</w:t>
+      </w:r>
+    </w:p>
+    <w:p>
+      <w:pPr>
+        <w:pStyle w:val="ListParagraph"/>
+        <w:rPr>
+          <w:rFonts w:ascii="Arial" w:hAnsi="Arial" w:cs="Arial"/>
+        </w:rPr>
+      </w:pPr>
+    </w:p>
+    <w:p>
+      <w:pPr>
+        <w:pStyle w:val="ListParagraph"/>
+        <w:rPr>
+          <w:rFonts w:ascii="Arial" w:hAnsi="Arial" w:cs="Arial"/>
+        </w:rPr>
+      </w:pPr>
+      <w:proofErr w:type="spellStart"/>
+      <w:r>
+        <w:rPr>
+          <w:rFonts w:ascii="Arial" w:hAnsi="Arial" w:cs="Arial"/>
+        </w:rPr>
+        <w:t>sbatch</w:t>
+      </w:r>
+      <w:proofErr w:type="spellEnd"/>
+      <w:r>
+        <w:rPr>
+          <w:rFonts w:ascii="Arial" w:hAnsi="Arial" w:cs="Arial"/>
+        </w:rPr>
+        <w:t xml:space="preserve"> mycode.sh </w:t>
+      </w:r>
+    </w:p>
+    <w:p>
+      <w:pPr>
+        <w:pStyle w:val="ListParagraph"/>
+        <w:rPr>
+          <w:rFonts w:ascii="Arial" w:hAnsi="Arial" w:cs="Arial"/>
+        </w:rPr>
+      </w:pPr>
+    </w:p>
+    <w:p>
+      <w:pPr>
+        <w:pStyle w:val="ListParagraph"/>
+        <w:rPr>
+          <w:rFonts w:ascii="Arial" w:hAnsi="Arial" w:cs="Arial"/>
+        </w:rPr>
+      </w:pPr>
+      <w:r>
+        <w:rPr>
+          <w:rFonts w:ascii="Arial" w:hAnsi="Arial" w:cs="Arial"/>
+        </w:rPr>
+        <w:t xml:space="preserve">##where </w:t>
+      </w:r>
+      <w:proofErr w:type="spellStart"/>
+      <w:r>
+        <w:rPr>
+          <w:rFonts w:ascii="Arial" w:hAnsi="Arial" w:cs="Arial"/>
+        </w:rPr>
+        <w:t>mycode</w:t>
+      </w:r>
+      <w:proofErr w:type="spellEnd"/>
+      <w:r>
+        <w:rPr>
+          <w:rFonts w:ascii="Arial" w:hAnsi="Arial" w:cs="Arial"/>
+        </w:rPr>
+        <w:t xml:space="preserve"> is your SLURM directed version of STAR genome assembly</w:t>
+      </w:r>
+    </w:p>
+    <w:p>
+      <w:pPr>
+        <w:pStyle w:val="ListParagraph"/>
+        <w:rPr>
+          <w:rFonts w:ascii="Arial" w:hAnsi="Arial" w:cs="Arial"/>
+        </w:rPr>
+      </w:pPr>
+      <w:r>
+        <w:rPr>
+          <w:rFonts w:ascii="Arial" w:hAnsi="Arial" w:cs="Arial"/>
+        </w:rPr>
+        <w:t xml:space="preserve">You will be given a </w:t>
+      </w:r>
+      <w:proofErr w:type="spellStart"/>
+      <w:r>
+        <w:rPr>
+          <w:rFonts w:ascii="Arial" w:hAnsi="Arial" w:cs="Arial"/>
+        </w:rPr>
+        <w:t>jobID</w:t>
+      </w:r>
+      <w:proofErr w:type="spellEnd"/>
+    </w:p>
+    <w:p>
+      <w:pPr>
+        <w:pStyle w:val="ListParagraph"/>
+        <w:rPr>
+          <w:rFonts w:ascii="Arial" w:hAnsi="Arial" w:cs="Arial"/>
+        </w:rPr>
+      </w:pPr>
+      <w:r>
+        <w:rPr>
+          <w:rFonts w:ascii="Arial" w:hAnsi="Arial" w:cs="Arial"/>
+        </w:rPr>
+        <w:t xml:space="preserve">Check progress with </w:t>
+      </w:r>
+      <w:proofErr w:type="spellStart"/>
+      <w:r>
+        <w:rPr>
+          <w:rFonts w:ascii="Arial" w:hAnsi="Arial" w:cs="Arial"/>
+        </w:rPr>
+        <w:t>squeue</w:t>
+      </w:r>
+      <w:proofErr w:type="spellEnd"/>
+      <w:r>
+        <w:rPr>
+          <w:rFonts w:ascii="Arial" w:hAnsi="Arial" w:cs="Arial"/>
+        </w:rPr>
+        <w:t xml:space="preserve"> -u $User</w:t>
+      </w:r>
+    </w:p>
+    <w:p>
+      <w:pPr>
+        <w:pStyle w:val="ListParagraph"/>
+        <w:rPr>
+          <w:rFonts w:ascii="Arial" w:hAnsi="Arial" w:cs="Arial"/>
+        </w:rPr>
+      </w:pPr>
+      <w:r>
+        <w:rPr>
+          <w:rFonts w:ascii="Arial" w:hAnsi="Arial" w:cs="Arial"/>
+        </w:rPr>
+        <w:t>#where $User is your username</w:t>
+      </w:r>
+    </w:p>
+    <w:p>
+      <w:pPr>
+        <w:pStyle w:val="ListParagraph"/>
+        <w:rPr>
+          <w:rFonts w:ascii="Arial" w:hAnsi="Arial" w:cs="Arial"/>
+        </w:rPr>
+      </w:pPr>
+    </w:p>
+    <w:p>
+      <w:pPr>
+        <w:pStyle w:val="ListParagraph"/>
+        <w:rPr>
+          <w:rFonts w:ascii="Arial" w:hAnsi="Arial" w:cs="Arial"/>
+        </w:rPr>
+      </w:pPr>
+      <w:r>
+        <w:rPr>
+          <w:rFonts w:ascii="Arial" w:hAnsi="Arial" w:cs="Arial"/>
+        </w:rPr>
+        <w:t xml:space="preserve">With the parameters I have in the code this process took </w:t>
+      </w:r>
+      <w:r>
+        <w:rPr>
+          <w:rFonts w:ascii="Arial" w:hAnsi="Arial" w:cs="Arial"/>
+        </w:rPr>
+        <w:t>a long time use more than one thread I think it should go faster.</w:t>
+      </w:r>
+    </w:p>
+    <w:p>
+      <w:pPr>
+        <w:pStyle w:val="ListParagraph"/>
+        <w:rPr>
+          <w:rFonts w:ascii="Arial" w:hAnsi="Arial" w:cs="Arial"/>
+        </w:rPr>
+      </w:pPr>
+      <w:r>
+        <w:rPr>
+          <w:rFonts w:ascii="Arial" w:hAnsi="Arial" w:cs="Arial"/>
+        </w:rPr>
         <w:t xml:space="preserve">                                   </w:t>
       </w:r>
     </w:p>
     <w:sectPr>
-      <w:headerReference w:type="default" r:id="rId16"/>
+      <w:headerReference w:type="default" r:id="rId17"/>
       <w:pgSz w:w="12240" w:h="15840"/>
       <w:pgMar w:top="1440" w:right="1440" w:bottom="1440" w:left="1440" w:header="720" w:footer="720" w:gutter="0"/>
       <w:cols w:space="720"/>

</xml_diff>

<commit_message>
Added feature counts, deseq2 and gene names
</commit_message>
<xml_diff>
--- a/Kong_RNASeq/RNASeq Guide.docx
+++ b/Kong_RNASeq/RNASeq Guide.docx
@@ -922,6 +922,265 @@
     </w:p>
     <w:p>
       <w:pPr>
+        <w:rPr>
+          <w:rFonts w:ascii="Arial" w:hAnsi="Arial" w:cs="Arial"/>
+        </w:rPr>
+      </w:pPr>
+      <w:r>
+        <w:rPr>
+          <w:rFonts w:ascii="Arial" w:hAnsi="Arial" w:cs="Arial"/>
+        </w:rPr>
+        <w:t>5. Generating read counts:</w:t>
+      </w:r>
+    </w:p>
+    <w:p>
+      <w:pPr>
+        <w:ind w:left="720"/>
+        <w:rPr>
+          <w:rFonts w:ascii="Arial" w:hAnsi="Arial" w:cs="Arial"/>
+        </w:rPr>
+      </w:pPr>
+      <w:r>
+        <w:rPr>
+          <w:rFonts w:ascii="Arial" w:hAnsi="Arial" w:cs="Arial"/>
+        </w:rPr>
+        <w:t>Here we are going to use the mapped files to count and compare the gene expression between given conditions.</w:t>
+      </w:r>
+    </w:p>
+    <w:p>
+      <w:pPr>
+        <w:ind w:firstLine="720"/>
+        <w:rPr>
+          <w:rFonts w:ascii="Arial" w:hAnsi="Arial" w:cs="Arial"/>
+        </w:rPr>
+      </w:pPr>
+      <w:r>
+        <w:rPr>
+          <w:rFonts w:ascii="Arial" w:hAnsi="Arial" w:cs="Arial"/>
+        </w:rPr>
+        <w:t xml:space="preserve">Code can be found here: </w:t>
+      </w:r>
+      <w:hyperlink r:id="rId17" w:history="1">
+        <w:proofErr w:type="spellStart"/>
+        <w:r>
+          <w:rPr>
+            <w:rStyle w:val="Hyperlink"/>
+            <w:rFonts w:ascii="Arial" w:hAnsi="Arial" w:cs="Arial"/>
+          </w:rPr>
+          <w:t>featureCounts</w:t>
+        </w:r>
+        <w:proofErr w:type="spellEnd"/>
+      </w:hyperlink>
+    </w:p>
+    <w:p>
+      <w:pPr>
+        <w:rPr>
+          <w:rFonts w:ascii="Arial" w:hAnsi="Arial" w:cs="Arial"/>
+        </w:rPr>
+      </w:pPr>
+      <w:r>
+        <w:rPr>
+          <w:rFonts w:ascii="Arial" w:hAnsi="Arial" w:cs="Arial"/>
+        </w:rPr>
+        <w:t>6. Running first stats on the list with DESeq2 at the end will generate the list of significantly regulated genes</w:t>
+      </w:r>
+    </w:p>
+    <w:p>
+      <w:pPr>
+        <w:rPr>
+          <w:rFonts w:ascii="Arial" w:hAnsi="Arial" w:cs="Arial"/>
+        </w:rPr>
+      </w:pPr>
+      <w:r>
+        <w:rPr>
+          <w:rFonts w:ascii="Arial" w:hAnsi="Arial" w:cs="Arial"/>
+        </w:rPr>
+        <w:tab/>
+        <w:t xml:space="preserve">Code can be found here: </w:t>
+      </w:r>
+      <w:hyperlink r:id="rId18" w:history="1">
+        <w:r>
+          <w:rPr>
+            <w:rStyle w:val="Hyperlink"/>
+            <w:rFonts w:ascii="Arial" w:hAnsi="Arial" w:cs="Arial"/>
+          </w:rPr>
+          <w:t>DESeq2</w:t>
+        </w:r>
+      </w:hyperlink>
+    </w:p>
+    <w:p>
+      <w:pPr>
+        <w:rPr>
+          <w:rFonts w:ascii="Arial" w:hAnsi="Arial" w:cs="Arial"/>
+        </w:rPr>
+      </w:pPr>
+      <w:r>
+        <w:rPr>
+          <w:rFonts w:ascii="Arial" w:hAnsi="Arial" w:cs="Arial"/>
+        </w:rPr>
+        <w:t xml:space="preserve">7. Now the tricky part. We have a list of ENSEMBL IDs and we have to import the gene Ids from the annotation file, match them up with the ENSEMBL ID and then add them in a new column. We will use python for this using </w:t>
+      </w:r>
+      <w:proofErr w:type="spellStart"/>
+      <w:r>
+        <w:rPr>
+          <w:rFonts w:ascii="Arial" w:hAnsi="Arial" w:cs="Arial"/>
+        </w:rPr>
+        <w:t>jupyter</w:t>
+      </w:r>
+      <w:proofErr w:type="spellEnd"/>
+      <w:r>
+        <w:rPr>
+          <w:rFonts w:ascii="Arial" w:hAnsi="Arial" w:cs="Arial"/>
+        </w:rPr>
+        <w:t xml:space="preserve"> notebook. Open your terminal and install</w:t>
+      </w:r>
+      <w:hyperlink r:id="rId19" w:history="1">
+        <w:r>
+          <w:rPr>
+            <w:rStyle w:val="Hyperlink"/>
+            <w:rFonts w:ascii="Arial" w:hAnsi="Arial" w:cs="Arial"/>
+          </w:rPr>
+          <w:t xml:space="preserve"> </w:t>
+        </w:r>
+        <w:proofErr w:type="spellStart"/>
+        <w:r>
+          <w:rPr>
+            <w:rStyle w:val="Hyperlink"/>
+            <w:rFonts w:ascii="Arial" w:hAnsi="Arial" w:cs="Arial"/>
+          </w:rPr>
+          <w:t>jupyter</w:t>
+        </w:r>
+        <w:proofErr w:type="spellEnd"/>
+        <w:r>
+          <w:rPr>
+            <w:rStyle w:val="Hyperlink"/>
+            <w:rFonts w:ascii="Arial" w:hAnsi="Arial" w:cs="Arial"/>
+          </w:rPr>
+          <w:t xml:space="preserve"> notebook</w:t>
+        </w:r>
+      </w:hyperlink>
+      <w:r>
+        <w:rPr>
+          <w:rFonts w:ascii="Arial" w:hAnsi="Arial" w:cs="Arial"/>
+        </w:rPr>
+        <w:t xml:space="preserve">. You will also need to install the </w:t>
+      </w:r>
+      <w:hyperlink r:id="rId20" w:history="1">
+        <w:r>
+          <w:rPr>
+            <w:rStyle w:val="Hyperlink"/>
+            <w:rFonts w:ascii="Arial" w:hAnsi="Arial" w:cs="Arial"/>
+          </w:rPr>
+          <w:t>pandas</w:t>
+        </w:r>
+      </w:hyperlink>
+      <w:r>
+        <w:rPr>
+          <w:rFonts w:ascii="Arial" w:hAnsi="Arial" w:cs="Arial"/>
+        </w:rPr>
+        <w:t xml:space="preserve"> package to move these big files around. Set you working directory on your shell to where your files are </w:t>
+      </w:r>
+      <w:r>
+        <w:rPr>
+          <w:rFonts w:ascii="Arial" w:hAnsi="Arial" w:cs="Arial"/>
+        </w:rPr>
+        <w:t xml:space="preserve">and type </w:t>
+      </w:r>
+      <w:proofErr w:type="spellStart"/>
+      <w:r>
+        <w:rPr>
+          <w:rFonts w:ascii="Arial" w:hAnsi="Arial" w:cs="Arial"/>
+        </w:rPr>
+        <w:t>jupyter</w:t>
+      </w:r>
+      <w:proofErr w:type="spellEnd"/>
+      <w:r>
+        <w:rPr>
+          <w:rFonts w:ascii="Arial" w:hAnsi="Arial" w:cs="Arial"/>
+        </w:rPr>
+        <w:t xml:space="preserve">-notebook into the command line. It will open up a command line through python running webpage. Open my </w:t>
+      </w:r>
+      <w:proofErr w:type="spellStart"/>
+      <w:r>
+        <w:rPr>
+          <w:rFonts w:ascii="Arial" w:hAnsi="Arial" w:cs="Arial"/>
+        </w:rPr>
+        <w:t>jupyter</w:t>
+      </w:r>
+      <w:proofErr w:type="spellEnd"/>
+      <w:r>
+        <w:rPr>
+          <w:rFonts w:ascii="Arial" w:hAnsi="Arial" w:cs="Arial"/>
+        </w:rPr>
+        <w:t xml:space="preserve"> notebook from </w:t>
+      </w:r>
+      <w:proofErr w:type="spellStart"/>
+      <w:r>
+        <w:rPr>
+          <w:rFonts w:ascii="Arial" w:hAnsi="Arial" w:cs="Arial"/>
+        </w:rPr>
+        <w:t>github</w:t>
+      </w:r>
+      <w:proofErr w:type="spellEnd"/>
+      <w:hyperlink r:id="rId21" w:history="1">
+        <w:r>
+          <w:rPr>
+            <w:rStyle w:val="Hyperlink"/>
+            <w:rFonts w:ascii="Arial" w:hAnsi="Arial" w:cs="Arial"/>
+          </w:rPr>
+          <w:t xml:space="preserve"> found here</w:t>
+        </w:r>
+      </w:hyperlink>
+      <w:r>
+        <w:rPr>
+          <w:rFonts w:ascii="Arial" w:hAnsi="Arial" w:cs="Arial"/>
+        </w:rPr>
+        <w:t>.</w:t>
+      </w:r>
+    </w:p>
+    <w:p>
+      <w:pPr>
+        <w:rPr>
+          <w:rFonts w:ascii="Arial" w:hAnsi="Arial" w:cs="Arial"/>
+        </w:rPr>
+      </w:pPr>
+      <w:r>
+        <w:rPr>
+          <w:rFonts w:ascii="Arial" w:hAnsi="Arial" w:cs="Arial"/>
+        </w:rPr>
+        <w:t>At the end you will have a csv file you can open and manipulate in excel.</w:t>
+      </w:r>
+      <w:r>
+        <w:rPr>
+          <w:rFonts w:ascii="Arial" w:hAnsi="Arial" w:cs="Arial"/>
+        </w:rPr>
+        <w:t xml:space="preserve"> </w:t>
+      </w:r>
+    </w:p>
+    <w:p>
+      <w:pPr>
+        <w:rPr>
+          <w:rFonts w:ascii="Arial" w:hAnsi="Arial" w:cs="Arial"/>
+        </w:rPr>
+      </w:pPr>
+    </w:p>
+    <w:p>
+      <w:pPr>
+        <w:rPr>
+          <w:rFonts w:ascii="Arial" w:hAnsi="Arial" w:cs="Arial"/>
+        </w:rPr>
+      </w:pPr>
+    </w:p>
+    <w:p>
+      <w:pPr>
+        <w:pStyle w:val="ListParagraph"/>
+        <w:rPr>
+          <w:rFonts w:ascii="Arial" w:hAnsi="Arial" w:cs="Arial"/>
+        </w:rPr>
+      </w:pPr>
+    </w:p>
+    <w:p>
+      <w:pPr>
         <w:pStyle w:val="ListParagraph"/>
         <w:rPr>
           <w:rFonts w:ascii="Arial" w:hAnsi="Arial" w:cs="Arial"/>
@@ -989,7 +1248,7 @@
       </w:r>
     </w:p>
     <w:sectPr>
-      <w:headerReference w:type="default" r:id="rId17"/>
+      <w:headerReference w:type="default" r:id="rId22"/>
       <w:pgSz w:w="12240" w:h="15840"/>
       <w:pgMar w:top="1440" w:right="1440" w:bottom="1440" w:left="1440" w:header="720" w:footer="720" w:gutter="0"/>
       <w:cols w:space="720"/>

</xml_diff>